<commit_message>
Acta de Revisión de Plan de Proyecto
</commit_message>
<xml_diff>
--- a/Area_de_Proceso-_PP-PMC/AREVPRO/AREVPRO_DD_MM_2015.docx
+++ b/Area_de_Proceso-_PP-PMC/AREVPRO/AREVPRO_DD_MM_2015.docx
@@ -4,7 +4,7 @@
   <w:body>
     <w:tbl>
       <w:tblPr>
-        <w:tblW w:w="10097" w:type="dxa"/>
+        <w:tblW w:w="9909" w:type="dxa"/>
         <w:jc w:val="center"/>
         <w:tblCellMar>
           <w:left w:w="70" w:type="dxa"/>
@@ -13,11 +13,11 @@
         <w:tblLook w:val="04A0" w:firstRow="1" w:lastRow="0" w:firstColumn="1" w:lastColumn="0" w:noHBand="0" w:noVBand="1"/>
       </w:tblPr>
       <w:tblGrid>
-        <w:gridCol w:w="859"/>
-        <w:gridCol w:w="1530"/>
-        <w:gridCol w:w="1904"/>
-        <w:gridCol w:w="2868"/>
-        <w:gridCol w:w="1878"/>
+        <w:gridCol w:w="1129"/>
+        <w:gridCol w:w="1260"/>
+        <w:gridCol w:w="1575"/>
+        <w:gridCol w:w="3197"/>
+        <w:gridCol w:w="1586"/>
         <w:gridCol w:w="1162"/>
       </w:tblGrid>
       <w:tr>
@@ -27,7 +27,7 @@
         </w:trPr>
         <w:tc>
           <w:tcPr>
-            <w:tcW w:w="755" w:type="dxa"/>
+            <w:tcW w:w="1129" w:type="dxa"/>
             <w:tcBorders>
               <w:top w:val="nil"/>
               <w:left w:val="nil"/>
@@ -60,7 +60,7 @@
         </w:tc>
         <w:tc>
           <w:tcPr>
-            <w:tcW w:w="8180" w:type="dxa"/>
+            <w:tcW w:w="7618" w:type="dxa"/>
             <w:gridSpan w:val="4"/>
             <w:tcBorders>
               <w:top w:val="single" w:sz="8" w:space="0" w:color="auto"/>
@@ -92,7 +92,7 @@
                 <w:rFonts w:ascii="Calibri" w:eastAsia="Times New Roman" w:hAnsi="Calibri" w:cs="Times New Roman"/>
                 <w:b/>
                 <w:bCs/>
-                <w:color w:val="5B9BD5"/>
+                <w:color w:val="002060"/>
                 <w:sz w:val="28"/>
                 <w:szCs w:val="28"/>
                 <w:lang w:eastAsia="es-PE"/>
@@ -142,7 +142,7 @@
         </w:trPr>
         <w:tc>
           <w:tcPr>
-            <w:tcW w:w="10097" w:type="dxa"/>
+            <w:tcW w:w="9909" w:type="dxa"/>
             <w:gridSpan w:val="6"/>
             <w:tcBorders>
               <w:top w:val="single" w:sz="8" w:space="0" w:color="auto"/>
@@ -179,7 +179,55 @@
                 <w:szCs w:val="36"/>
                 <w:lang w:eastAsia="es-PE"/>
               </w:rPr>
-              <w:t>ACTA DE REVISION INTERNA –PLAN DE PROYECTO</w:t>
+              <w:t>AREVPRO</w:t>
+            </w:r>
+            <w:r>
+              <w:rPr>
+                <w:rFonts w:ascii="Calibri" w:eastAsia="Times New Roman" w:hAnsi="Calibri" w:cs="Times New Roman"/>
+                <w:b/>
+                <w:bCs/>
+                <w:color w:val="000000"/>
+                <w:sz w:val="36"/>
+                <w:szCs w:val="36"/>
+                <w:lang w:eastAsia="es-PE"/>
+              </w:rPr>
+              <w:t xml:space="preserve"> - </w:t>
+            </w:r>
+            <w:r>
+              <w:rPr>
+                <w:rFonts w:ascii="Calibri" w:eastAsia="Times New Roman" w:hAnsi="Calibri" w:cs="Times New Roman"/>
+                <w:b/>
+                <w:bCs/>
+                <w:color w:val="000000"/>
+                <w:sz w:val="36"/>
+                <w:szCs w:val="36"/>
+                <w:lang w:eastAsia="es-PE"/>
+              </w:rPr>
+              <w:t>ACTA DE REVISION INTERNA</w:t>
+            </w:r>
+            <w:r>
+              <w:rPr>
+                <w:rFonts w:ascii="Calibri" w:eastAsia="Times New Roman" w:hAnsi="Calibri" w:cs="Times New Roman"/>
+                <w:b/>
+                <w:bCs/>
+                <w:color w:val="000000"/>
+                <w:sz w:val="36"/>
+                <w:szCs w:val="36"/>
+                <w:lang w:eastAsia="es-PE"/>
+              </w:rPr>
+              <w:t xml:space="preserve"> - </w:t>
+            </w:r>
+            <w:r>
+              <w:rPr>
+                <w:rFonts w:ascii="Calibri" w:eastAsia="Times New Roman" w:hAnsi="Calibri" w:cs="Times New Roman"/>
+                <w:b/>
+                <w:bCs/>
+                <w:color w:val="000000"/>
+                <w:sz w:val="36"/>
+                <w:szCs w:val="36"/>
+                <w:lang w:eastAsia="es-PE"/>
+              </w:rPr>
+              <w:t>PLAN DE PROYECTO</w:t>
             </w:r>
           </w:p>
         </w:tc>
@@ -191,7 +239,7 @@
         </w:trPr>
         <w:tc>
           <w:tcPr>
-            <w:tcW w:w="755" w:type="dxa"/>
+            <w:tcW w:w="1129" w:type="dxa"/>
             <w:tcBorders>
               <w:top w:val="single" w:sz="4" w:space="0" w:color="auto"/>
               <w:left w:val="single" w:sz="4" w:space="0" w:color="auto"/>
@@ -229,7 +277,7 @@
         </w:tc>
         <w:tc>
           <w:tcPr>
-            <w:tcW w:w="1530" w:type="dxa"/>
+            <w:tcW w:w="1260" w:type="dxa"/>
             <w:tcBorders>
               <w:top w:val="single" w:sz="4" w:space="0" w:color="auto"/>
               <w:left w:val="nil"/>
@@ -258,7 +306,7 @@
                 <w:rFonts w:ascii="Calibri" w:eastAsia="Times New Roman" w:hAnsi="Calibri" w:cs="Times New Roman"/>
                 <w:b/>
                 <w:bCs/>
-                <w:color w:val="1F4E78"/>
+                <w:color w:val="002060"/>
                 <w:lang w:eastAsia="es-PE"/>
               </w:rPr>
               <w:t>19/09/2015</w:t>
@@ -267,7 +315,7 @@
         </w:tc>
         <w:tc>
           <w:tcPr>
-            <w:tcW w:w="1904" w:type="dxa"/>
+            <w:tcW w:w="1575" w:type="dxa"/>
             <w:tcBorders>
               <w:top w:val="single" w:sz="4" w:space="0" w:color="auto"/>
               <w:left w:val="nil"/>
@@ -305,7 +353,7 @@
         </w:tc>
         <w:tc>
           <w:tcPr>
-            <w:tcW w:w="2868" w:type="dxa"/>
+            <w:tcW w:w="3197" w:type="dxa"/>
             <w:tcBorders>
               <w:top w:val="single" w:sz="4" w:space="0" w:color="auto"/>
               <w:left w:val="nil"/>
@@ -334,7 +382,7 @@
                 <w:rFonts w:ascii="Calibri" w:eastAsia="Times New Roman" w:hAnsi="Calibri" w:cs="Times New Roman"/>
                 <w:b/>
                 <w:bCs/>
-                <w:color w:val="1F4E78"/>
+                <w:color w:val="002060"/>
                 <w:lang w:eastAsia="es-PE"/>
               </w:rPr>
               <w:t>Edwar Gaspar Sánchez</w:t>
@@ -343,7 +391,7 @@
         </w:tc>
         <w:tc>
           <w:tcPr>
-            <w:tcW w:w="1878" w:type="dxa"/>
+            <w:tcW w:w="1586" w:type="dxa"/>
             <w:tcBorders>
               <w:top w:val="single" w:sz="4" w:space="0" w:color="auto"/>
               <w:left w:val="nil"/>
@@ -410,7 +458,7 @@
                 <w:rFonts w:ascii="Calibri" w:eastAsia="Times New Roman" w:hAnsi="Calibri" w:cs="Times New Roman"/>
                 <w:b/>
                 <w:bCs/>
-                <w:color w:val="1F4E78"/>
+                <w:color w:val="002060"/>
                 <w:lang w:eastAsia="es-PE"/>
               </w:rPr>
               <w:t>Roger Apaestegui</w:t>
@@ -422,16 +470,19 @@
     <w:p/>
     <w:p>
       <w:pPr>
-        <w:rPr>
-          <w:rFonts w:ascii="Calibri" w:hAnsi="Calibri" w:cs="Arial"/>
-          <w:sz w:val="20"/>
+        <w:jc w:val="both"/>
+        <w:rPr>
+          <w:rFonts w:ascii="Calibri" w:hAnsi="Calibri" w:cs="Arial"/>
+          <w:sz w:val="24"/>
+          <w:szCs w:val="24"/>
         </w:rPr>
       </w:pPr>
       <w:r>
         <w:rPr>
           <w:rFonts w:ascii="Calibri" w:hAnsi="Calibri" w:cs="Arial"/>
           <w:b/>
-          <w:sz w:val="20"/>
+          <w:sz w:val="24"/>
+          <w:szCs w:val="24"/>
         </w:rPr>
         <w:t>Nombre del entregable</w:t>
       </w:r>
@@ -439,326 +490,461 @@
         <w:rPr>
           <w:rFonts w:ascii="Calibri" w:hAnsi="Calibri" w:cs="Arial"/>
           <w:b/>
-          <w:sz w:val="20"/>
-        </w:rPr>
-        <w:t xml:space="preserve">: </w:t>
+          <w:sz w:val="24"/>
+          <w:szCs w:val="24"/>
+        </w:rPr>
+        <w:t>: Acta de Revisión Interna de Plan de Proyecto</w:t>
+      </w:r>
+      <w:r>
+        <w:rPr>
+          <w:rFonts w:ascii="Calibri" w:hAnsi="Calibri" w:cs="Arial"/>
+          <w:sz w:val="24"/>
+          <w:szCs w:val="24"/>
+        </w:rPr>
+        <w:t xml:space="preserve">      </w:t>
+      </w:r>
+      <w:r>
+        <w:rPr>
+          <w:rFonts w:ascii="Calibri" w:hAnsi="Calibri" w:cs="Arial"/>
+          <w:sz w:val="24"/>
+          <w:szCs w:val="24"/>
+        </w:rPr>
+        <w:tab/>
       </w:r>
       <w:r>
         <w:rPr>
           <w:rFonts w:ascii="Calibri" w:hAnsi="Calibri" w:cs="Arial"/>
           <w:b/>
-          <w:sz w:val="20"/>
-        </w:rPr>
-        <w:t>Acta de Revisión Interna de Plan de Proyecto</w:t>
-      </w:r>
-      <w:r>
-        <w:rPr>
-          <w:rFonts w:ascii="Calibri" w:hAnsi="Calibri" w:cs="Arial"/>
-          <w:sz w:val="20"/>
-        </w:rPr>
-        <w:t xml:space="preserve">      </w:t>
+          <w:sz w:val="24"/>
+          <w:szCs w:val="24"/>
+        </w:rPr>
+        <w:t>Fecha</w:t>
       </w:r>
       <w:r>
         <w:rPr>
           <w:rFonts w:ascii="Calibri" w:hAnsi="Calibri" w:cs="Arial"/>
           <w:b/>
-          <w:sz w:val="20"/>
-        </w:rPr>
-        <w:t>Fecha</w:t>
-      </w:r>
+          <w:sz w:val="24"/>
+          <w:szCs w:val="24"/>
+        </w:rPr>
+        <w:t>:</w:t>
+      </w:r>
+      <w:r>
+        <w:rPr>
+          <w:rFonts w:ascii="Calibri" w:hAnsi="Calibri" w:cs="Arial"/>
+          <w:sz w:val="24"/>
+          <w:szCs w:val="24"/>
+        </w:rPr>
+        <w:t xml:space="preserve"> 24</w:t>
+      </w:r>
+      <w:r>
+        <w:rPr>
+          <w:rFonts w:ascii="Calibri" w:hAnsi="Calibri" w:cs="Arial"/>
+          <w:sz w:val="24"/>
+          <w:szCs w:val="24"/>
+        </w:rPr>
+        <w:t>/09/2015</w:t>
+      </w:r>
+    </w:p>
+    <w:p>
+      <w:pPr>
+        <w:jc w:val="both"/>
+        <w:rPr>
+          <w:rFonts w:ascii="Calibri" w:hAnsi="Calibri" w:cs="Arial"/>
+          <w:sz w:val="24"/>
+          <w:szCs w:val="24"/>
+        </w:rPr>
+      </w:pPr>
       <w:r>
         <w:rPr>
           <w:rFonts w:ascii="Calibri" w:hAnsi="Calibri" w:cs="Arial"/>
           <w:b/>
-          <w:sz w:val="20"/>
+          <w:sz w:val="24"/>
+          <w:szCs w:val="24"/>
+        </w:rPr>
+        <w:t>Cliente</w:t>
+      </w:r>
+      <w:r>
+        <w:rPr>
+          <w:rFonts w:ascii="Calibri" w:hAnsi="Calibri" w:cs="Arial"/>
+          <w:b/>
+          <w:sz w:val="24"/>
+          <w:szCs w:val="24"/>
         </w:rPr>
         <w:t>:</w:t>
       </w:r>
       <w:r>
         <w:rPr>
           <w:rFonts w:ascii="Calibri" w:hAnsi="Calibri" w:cs="Arial"/>
-          <w:sz w:val="20"/>
-        </w:rPr>
-        <w:t xml:space="preserve"> 24</w:t>
-      </w:r>
-      <w:r>
-        <w:rPr>
-          <w:rFonts w:ascii="Calibri" w:hAnsi="Calibri" w:cs="Arial"/>
-          <w:sz w:val="20"/>
-        </w:rPr>
-        <w:t>/09/2015</w:t>
-      </w:r>
-    </w:p>
-    <w:p>
-      <w:pPr>
-        <w:rPr>
-          <w:rFonts w:ascii="Calibri" w:hAnsi="Calibri" w:cs="Arial"/>
-          <w:sz w:val="20"/>
-        </w:rPr>
-      </w:pPr>
-      <w:r>
-        <w:rPr>
-          <w:rFonts w:ascii="Calibri" w:hAnsi="Calibri" w:cs="Arial"/>
           <w:b/>
-          <w:sz w:val="20"/>
-        </w:rPr>
-        <w:t xml:space="preserve">Cliente   </w:t>
+          <w:sz w:val="24"/>
+          <w:szCs w:val="24"/>
+        </w:rPr>
+        <w:t xml:space="preserve"> </w:t>
+      </w:r>
+      <w:r>
+        <w:rPr>
+          <w:rFonts w:ascii="Calibri" w:hAnsi="Calibri" w:cs="Arial"/>
+          <w:sz w:val="24"/>
+          <w:szCs w:val="24"/>
+        </w:rPr>
+        <w:t>Manuel Sáenz Tarazona</w:t>
+      </w:r>
+      <w:r>
+        <w:rPr>
+          <w:rFonts w:ascii="Calibri" w:hAnsi="Calibri" w:cs="Arial"/>
+          <w:sz w:val="24"/>
+          <w:szCs w:val="24"/>
+        </w:rPr>
+        <w:tab/>
+      </w:r>
+      <w:r>
+        <w:rPr>
+          <w:rFonts w:ascii="Calibri" w:hAnsi="Calibri" w:cs="Arial"/>
+          <w:sz w:val="24"/>
+          <w:szCs w:val="24"/>
+        </w:rPr>
+        <w:tab/>
+      </w:r>
+      <w:r>
+        <w:rPr>
+          <w:rFonts w:ascii="Calibri" w:hAnsi="Calibri" w:cs="Arial"/>
+          <w:sz w:val="24"/>
+          <w:szCs w:val="24"/>
+        </w:rPr>
+        <w:tab/>
+      </w:r>
+      <w:r>
+        <w:rPr>
+          <w:rFonts w:ascii="Calibri" w:hAnsi="Calibri" w:cs="Arial"/>
+          <w:sz w:val="24"/>
+          <w:szCs w:val="24"/>
+        </w:rPr>
+        <w:tab/>
+      </w:r>
+      <w:r>
+        <w:rPr>
+          <w:rFonts w:ascii="Calibri" w:hAnsi="Calibri" w:cs="Arial"/>
+          <w:sz w:val="24"/>
+          <w:szCs w:val="24"/>
+        </w:rPr>
+        <w:tab/>
+      </w:r>
+      <w:r>
+        <w:rPr>
+          <w:rFonts w:ascii="Calibri" w:hAnsi="Calibri" w:cs="Arial"/>
+          <w:sz w:val="24"/>
+          <w:szCs w:val="24"/>
+        </w:rPr>
+        <w:tab/>
       </w:r>
       <w:r>
         <w:rPr>
           <w:rFonts w:ascii="Calibri" w:hAnsi="Calibri" w:cs="Arial"/>
           <w:b/>
-          <w:sz w:val="20"/>
-        </w:rPr>
-        <w:t>:</w:t>
+          <w:sz w:val="24"/>
+          <w:szCs w:val="24"/>
+        </w:rPr>
+        <w:t>Proyecto:</w:t>
+      </w:r>
+      <w:r>
+        <w:rPr>
+          <w:rFonts w:ascii="Calibri" w:hAnsi="Calibri" w:cs="Arial"/>
+          <w:sz w:val="24"/>
+          <w:szCs w:val="24"/>
+        </w:rPr>
+        <w:t xml:space="preserve"> </w:t>
       </w:r>
       <w:r>
         <w:rPr>
           <w:rFonts w:ascii="Calibri" w:hAnsi="Calibri" w:cs="Arial"/>
           <w:b/>
-          <w:sz w:val="20"/>
-        </w:rPr>
-        <w:t xml:space="preserve">               </w:t>
-      </w:r>
-      <w:r>
-        <w:rPr>
-          <w:rFonts w:ascii="Calibri" w:hAnsi="Calibri" w:cs="Arial"/>
-          <w:sz w:val="20"/>
-        </w:rPr>
-        <w:t>Manuel Sáenz Tarazona</w:t>
-      </w:r>
-    </w:p>
-    <w:p>
-      <w:pPr>
-        <w:rPr>
-          <w:rFonts w:ascii="Calibri" w:hAnsi="Calibri" w:cs="Arial"/>
-          <w:sz w:val="20"/>
+          <w:color w:val="002060"/>
+          <w:sz w:val="24"/>
+          <w:szCs w:val="24"/>
+        </w:rPr>
+        <w:t xml:space="preserve">UTP-GPS-ALARM </w:t>
+      </w:r>
+    </w:p>
+    <w:p>
+      <w:pPr>
+        <w:jc w:val="both"/>
+        <w:rPr>
+          <w:rFonts w:ascii="Calibri" w:hAnsi="Calibri" w:cs="Arial"/>
+          <w:sz w:val="24"/>
+          <w:szCs w:val="24"/>
         </w:rPr>
       </w:pPr>
       <w:r>
         <w:rPr>
           <w:rFonts w:ascii="Calibri" w:hAnsi="Calibri" w:cs="Arial"/>
           <w:b/>
-          <w:sz w:val="20"/>
-        </w:rPr>
-        <w:t>Proyecto:</w:t>
-      </w:r>
-      <w:r>
-        <w:rPr>
-          <w:rFonts w:ascii="Calibri" w:hAnsi="Calibri" w:cs="Arial"/>
-          <w:sz w:val="20"/>
-        </w:rPr>
-        <w:t xml:space="preserve">             </w:t>
-      </w:r>
+          <w:sz w:val="24"/>
+          <w:szCs w:val="24"/>
+        </w:rPr>
+        <w:t>Ubicación:</w:t>
+      </w:r>
+      <w:r>
+        <w:rPr>
+          <w:rFonts w:ascii="Calibri" w:hAnsi="Calibri" w:cs="Arial"/>
+          <w:sz w:val="24"/>
+          <w:szCs w:val="24"/>
+        </w:rPr>
+        <w:t xml:space="preserve"> UTP  T</w:t>
+      </w:r>
+      <w:bookmarkStart w:id="0" w:name="_GoBack"/>
+      <w:bookmarkEnd w:id="0"/>
+      <w:r>
+        <w:rPr>
+          <w:rFonts w:ascii="Calibri" w:hAnsi="Calibri" w:cs="Arial"/>
+          <w:sz w:val="24"/>
+          <w:szCs w:val="24"/>
+        </w:rPr>
+        <w:t>orre Tecnológica</w:t>
+      </w:r>
+    </w:p>
+    <w:p>
+      <w:pPr>
+        <w:jc w:val="both"/>
+        <w:rPr>
+          <w:rFonts w:ascii="Calibri" w:hAnsi="Calibri" w:cs="Arial"/>
+          <w:sz w:val="24"/>
+          <w:szCs w:val="24"/>
+        </w:rPr>
+      </w:pPr>
       <w:r>
         <w:rPr>
           <w:rFonts w:ascii="Calibri" w:hAnsi="Calibri" w:cs="Arial"/>
           <w:b/>
-          <w:color w:val="44546A"/>
-        </w:rPr>
-        <w:t xml:space="preserve">UTP-GPS-ALARM </w:t>
-      </w:r>
-    </w:p>
-    <w:p>
-      <w:pPr>
-        <w:rPr>
-          <w:rFonts w:ascii="Calibri" w:hAnsi="Calibri" w:cs="Arial"/>
-          <w:sz w:val="20"/>
+          <w:sz w:val="24"/>
+          <w:szCs w:val="24"/>
+        </w:rPr>
+        <w:t>Aula:</w:t>
+      </w:r>
+      <w:r>
+        <w:rPr>
+          <w:rFonts w:ascii="Calibri" w:hAnsi="Calibri" w:cs="Arial"/>
+          <w:sz w:val="24"/>
+          <w:szCs w:val="24"/>
+        </w:rPr>
+        <w:t xml:space="preserve"> A-906</w:t>
+      </w:r>
+    </w:p>
+    <w:p>
+      <w:pPr>
+        <w:jc w:val="both"/>
+        <w:rPr>
+          <w:rFonts w:ascii="Calibri" w:hAnsi="Calibri" w:cs="Arial"/>
+          <w:sz w:val="24"/>
+          <w:szCs w:val="24"/>
         </w:rPr>
       </w:pPr>
       <w:r>
         <w:rPr>
           <w:rFonts w:ascii="Calibri" w:hAnsi="Calibri" w:cs="Arial"/>
           <w:b/>
-          <w:sz w:val="20"/>
-        </w:rPr>
-        <w:t>Ubicación:</w:t>
-      </w:r>
-      <w:r>
-        <w:rPr>
-          <w:rFonts w:ascii="Calibri" w:hAnsi="Calibri" w:cs="Arial"/>
-          <w:sz w:val="20"/>
-        </w:rPr>
-        <w:t xml:space="preserve"> UTP</w:t>
-      </w:r>
-      <w:r>
-        <w:rPr>
-          <w:rFonts w:ascii="Calibri" w:hAnsi="Calibri" w:cs="Arial"/>
-          <w:sz w:val="20"/>
-        </w:rPr>
-        <w:t xml:space="preserve"> </w:t>
-      </w:r>
-      <w:r>
-        <w:rPr>
-          <w:rFonts w:ascii="Calibri" w:hAnsi="Calibri" w:cs="Arial"/>
-          <w:sz w:val="20"/>
-        </w:rPr>
-        <w:t xml:space="preserve"> Torre Tecnológica</w:t>
-      </w:r>
-      <w:r>
-        <w:rPr>
-          <w:rFonts w:ascii="Calibri" w:hAnsi="Calibri" w:cs="Arial"/>
-          <w:sz w:val="20"/>
-        </w:rPr>
-        <w:t xml:space="preserve"> </w:t>
-      </w:r>
-      <w:r>
-        <w:rPr>
-          <w:rFonts w:ascii="Calibri" w:hAnsi="Calibri" w:cs="Arial"/>
-          <w:sz w:val="20"/>
-        </w:rPr>
-        <w:t xml:space="preserve">    </w:t>
-      </w:r>
-      <w:r>
-        <w:rPr>
-          <w:rFonts w:ascii="Calibri" w:hAnsi="Calibri" w:cs="Arial"/>
-          <w:b/>
-          <w:sz w:val="20"/>
-        </w:rPr>
-        <w:t>Aula:</w:t>
-      </w:r>
-      <w:r>
-        <w:rPr>
-          <w:rFonts w:ascii="Calibri" w:hAnsi="Calibri" w:cs="Arial"/>
-          <w:sz w:val="20"/>
-        </w:rPr>
-        <w:t xml:space="preserve"> A-</w:t>
-      </w:r>
-      <w:r>
-        <w:rPr>
-          <w:rFonts w:ascii="Calibri" w:hAnsi="Calibri" w:cs="Arial"/>
-          <w:sz w:val="20"/>
-        </w:rPr>
-        <w:t>906</w:t>
-      </w:r>
-      <w:r>
-        <w:rPr>
-          <w:rFonts w:ascii="Calibri" w:hAnsi="Calibri" w:cs="Arial"/>
-          <w:sz w:val="20"/>
-        </w:rPr>
-        <w:t xml:space="preserve"> </w:t>
-      </w:r>
-      <w:r>
-        <w:rPr>
-          <w:rFonts w:ascii="Calibri" w:hAnsi="Calibri" w:cs="Arial"/>
-          <w:sz w:val="20"/>
-        </w:rPr>
-        <w:t xml:space="preserve">   </w:t>
-      </w:r>
-      <w:r>
-        <w:rPr>
-          <w:rFonts w:ascii="Calibri" w:hAnsi="Calibri" w:cs="Arial"/>
-          <w:b/>
-          <w:sz w:val="20"/>
+          <w:sz w:val="24"/>
+          <w:szCs w:val="24"/>
         </w:rPr>
         <w:t>Local:</w:t>
       </w:r>
       <w:r>
         <w:rPr>
           <w:rFonts w:ascii="Calibri" w:hAnsi="Calibri" w:cs="Arial"/>
-          <w:sz w:val="20"/>
-        </w:rPr>
-        <w:t xml:space="preserve"> JR.</w:t>
-      </w:r>
-      <w:r>
-        <w:rPr>
-          <w:rFonts w:ascii="Calibri" w:hAnsi="Calibri" w:cs="Arial"/>
-          <w:sz w:val="20"/>
-        </w:rPr>
-        <w:t>HERNAN VELARDE 289-293 ESQ AV. AREQ</w:t>
-      </w:r>
-      <w:r>
-        <w:rPr>
-          <w:rFonts w:ascii="Calibri" w:hAnsi="Calibri" w:cs="Arial"/>
-          <w:sz w:val="20"/>
-        </w:rPr>
-        <w:t>UIPA</w:t>
-      </w:r>
-    </w:p>
-    <w:p/>
-    <w:p>
-      <w:r>
+          <w:sz w:val="24"/>
+          <w:szCs w:val="24"/>
+        </w:rPr>
+        <w:t xml:space="preserve"> JR.HERNAN VELARDE 289-293 ESQ AV. AREQUIPA</w:t>
+      </w:r>
+    </w:p>
+    <w:p>
+      <w:pPr>
+        <w:jc w:val="both"/>
+        <w:rPr>
+          <w:sz w:val="24"/>
+          <w:szCs w:val="24"/>
+        </w:rPr>
+      </w:pPr>
+    </w:p>
+    <w:p>
+      <w:pPr>
+        <w:jc w:val="both"/>
+        <w:rPr>
+          <w:sz w:val="24"/>
+          <w:szCs w:val="24"/>
+        </w:rPr>
+      </w:pPr>
+      <w:r>
+        <w:rPr>
+          <w:sz w:val="24"/>
+          <w:szCs w:val="24"/>
+        </w:rPr>
         <w:t xml:space="preserve">Este documento constituye el reconocimiento por parte del Comité Operativo de la </w:t>
       </w:r>
       <w:r>
+        <w:rPr>
+          <w:sz w:val="24"/>
+          <w:szCs w:val="24"/>
+        </w:rPr>
         <w:t>Aceptación</w:t>
       </w:r>
       <w:r>
+        <w:rPr>
+          <w:sz w:val="24"/>
+          <w:szCs w:val="24"/>
+        </w:rPr>
         <w:t xml:space="preserve"> del Plan de Proyecto  de nombre UTP-GPS-</w:t>
       </w:r>
       <w:r>
+        <w:rPr>
+          <w:sz w:val="24"/>
+          <w:szCs w:val="24"/>
+        </w:rPr>
         <w:t>ALARM.</w:t>
       </w:r>
     </w:p>
     <w:p>
-      <w:r>
+      <w:pPr>
+        <w:jc w:val="both"/>
+        <w:rPr>
+          <w:sz w:val="24"/>
+          <w:szCs w:val="24"/>
+        </w:rPr>
+      </w:pPr>
+      <w:r>
+        <w:rPr>
+          <w:sz w:val="24"/>
+          <w:szCs w:val="24"/>
+        </w:rPr>
         <w:t xml:space="preserve">Se </w:t>
       </w:r>
       <w:r>
+        <w:rPr>
+          <w:sz w:val="24"/>
+          <w:szCs w:val="24"/>
+        </w:rPr>
         <w:t>procedió</w:t>
       </w:r>
       <w:r>
-        <w:t xml:space="preserve"> a revisar el documento de Plan de Proyecto con nomenclatura </w:t>
-      </w:r>
-      <w:r>
-        <w:t>PPROY_V1.0_2015</w:t>
-      </w:r>
-      <w:r>
-        <w:t xml:space="preserve"> y se acordó por unanimidad su viabilidad para la posterior entrega al cliente Manuel </w:t>
-      </w:r>
-      <w:r>
+        <w:rPr>
+          <w:sz w:val="24"/>
+          <w:szCs w:val="24"/>
+        </w:rPr>
+        <w:t xml:space="preserve"> a revisar el documento de Plan de Proyecto con nomenclatura PPROY_V1.0_2015 y se acordó por unanimidad su viabilidad para la posterior entrega al cliente Manuel </w:t>
+      </w:r>
+      <w:r>
+        <w:rPr>
+          <w:sz w:val="24"/>
+          <w:szCs w:val="24"/>
+        </w:rPr>
         <w:t>Sáenz</w:t>
       </w:r>
       <w:r>
+        <w:rPr>
+          <w:sz w:val="24"/>
+          <w:szCs w:val="24"/>
+        </w:rPr>
         <w:t xml:space="preserve"> Tarazona.</w:t>
       </w:r>
     </w:p>
     <w:p>
-      <w:r>
+      <w:pPr>
+        <w:jc w:val="both"/>
+        <w:rPr>
+          <w:sz w:val="24"/>
+          <w:szCs w:val="24"/>
+        </w:rPr>
+      </w:pPr>
+      <w:r>
+        <w:rPr>
+          <w:sz w:val="24"/>
+          <w:szCs w:val="24"/>
+        </w:rPr>
         <w:t xml:space="preserve">Se </w:t>
       </w:r>
       <w:r>
+        <w:rPr>
+          <w:sz w:val="24"/>
+          <w:szCs w:val="24"/>
+        </w:rPr>
         <w:t>procedió</w:t>
       </w:r>
       <w:r>
+        <w:rPr>
+          <w:sz w:val="24"/>
+          <w:szCs w:val="24"/>
+        </w:rPr>
         <w:t xml:space="preserve"> a colocar dicho documento en el repositorio de Datos GitHub </w:t>
       </w:r>
       <w:r>
+        <w:rPr>
+          <w:sz w:val="24"/>
+          <w:szCs w:val="24"/>
+        </w:rPr>
         <w:t>con el siguiente link:</w:t>
       </w:r>
     </w:p>
     <w:p>
+      <w:pPr>
+        <w:jc w:val="both"/>
+        <w:rPr>
+          <w:sz w:val="24"/>
+          <w:szCs w:val="24"/>
+        </w:rPr>
+      </w:pPr>
+    </w:p>
+    <w:p>
+      <w:pPr>
+        <w:jc w:val="both"/>
+        <w:rPr>
+          <w:sz w:val="24"/>
+          <w:szCs w:val="24"/>
+        </w:rPr>
+      </w:pPr>
       <w:hyperlink r:id="rId6" w:history="1">
         <w:r>
           <w:rPr>
             <w:rStyle w:val="Hipervnculo"/>
+            <w:sz w:val="24"/>
+            <w:szCs w:val="24"/>
           </w:rPr>
           <w:t>https://github.com/lowrider80/UTP-GPS-ALARM/tree/master/Area_de_Proceso-_PP-PMC</w:t>
         </w:r>
       </w:hyperlink>
     </w:p>
-    <w:p/>
     <w:p>
       <w:pPr>
         <w:jc w:val="both"/>
         <w:rPr>
+          <w:sz w:val="24"/>
+          <w:szCs w:val="24"/>
+        </w:rPr>
+      </w:pPr>
+    </w:p>
+    <w:p>
+      <w:pPr>
+        <w:jc w:val="both"/>
+        <w:rPr>
           <w:rFonts w:ascii="Calibri" w:hAnsi="Calibri" w:cs="Arial"/>
           <w:b/>
-          <w:sz w:val="20"/>
+          <w:sz w:val="24"/>
+          <w:szCs w:val="24"/>
         </w:rPr>
       </w:pPr>
       <w:r>
         <w:rPr>
           <w:rFonts w:ascii="Calibri" w:hAnsi="Calibri" w:cs="Arial"/>
           <w:b/>
-          <w:sz w:val="20"/>
+          <w:sz w:val="24"/>
+          <w:szCs w:val="24"/>
         </w:rPr>
         <w:t>El cliente</w:t>
       </w:r>
       <w:r>
         <w:rPr>
           <w:rFonts w:ascii="Calibri" w:hAnsi="Calibri" w:cs="Arial"/>
-          <w:sz w:val="20"/>
+          <w:sz w:val="24"/>
+          <w:szCs w:val="24"/>
         </w:rPr>
         <w:t xml:space="preserve"> </w:t>
       </w:r>
@@ -766,34 +952,20 @@
         <w:rPr>
           <w:rFonts w:ascii="Calibri" w:hAnsi="Calibri" w:cs="Arial"/>
           <w:b/>
-          <w:sz w:val="20"/>
-        </w:rPr>
-        <w:t>se reserva el derecho de solicitar los cambios necesarios</w:t>
-      </w:r>
-      <w:r>
+          <w:sz w:val="24"/>
+          <w:szCs w:val="24"/>
+        </w:rPr>
+        <w:t>se reserva el derecho de solicitar los cambios necesarios a este posterior entregable, que solucionen posibles fallas encontradas al momento de integrar todo el producto desarrollado.</w:t>
+      </w:r>
+    </w:p>
+    <w:p>
+      <w:pPr>
+        <w:jc w:val="both"/>
         <w:rPr>
           <w:rFonts w:ascii="Calibri" w:hAnsi="Calibri" w:cs="Arial"/>
           <w:b/>
-          <w:sz w:val="20"/>
-        </w:rPr>
-        <w:t xml:space="preserve"> a este posterior entregable, que</w:t>
-      </w:r>
-      <w:r>
-        <w:rPr>
-          <w:rFonts w:ascii="Calibri" w:hAnsi="Calibri" w:cs="Arial"/>
-          <w:b/>
-          <w:sz w:val="20"/>
-        </w:rPr>
-        <w:t xml:space="preserve"> solucionen posibles fallas encontradas al momento de integrar todo el producto desarrollado.</w:t>
-      </w:r>
-    </w:p>
-    <w:p>
-      <w:pPr>
-        <w:jc w:val="both"/>
-        <w:rPr>
-          <w:rFonts w:ascii="Calibri" w:hAnsi="Calibri" w:cs="Arial"/>
-          <w:b/>
-          <w:sz w:val="20"/>
+          <w:sz w:val="24"/>
+          <w:szCs w:val="24"/>
         </w:rPr>
       </w:pPr>
     </w:p>
@@ -840,6 +1012,9 @@
       <w:pPr>
         <w:pStyle w:val="Prrafodelista"/>
         <w:jc w:val="both"/>
+        <w:rPr>
+          <w:sz w:val="24"/>
+        </w:rPr>
       </w:pPr>
       <w:r>
         <w:t xml:space="preserve">  </w:t>
@@ -869,35 +1044,7 @@
         <w:rPr>
           <w:sz w:val="24"/>
         </w:rPr>
-        <w:t xml:space="preserve">Julio Leonardo Paredes </w:t>
-      </w:r>
-      <w:r>
-        <w:rPr>
-          <w:b/>
-        </w:rPr>
-        <w:t>Gestor de la Configuración</w:t>
-      </w:r>
-      <w:r>
-        <w:tab/>
-      </w:r>
-      <w:r>
-        <w:tab/>
-      </w:r>
-      <w:r>
-        <w:tab/>
-      </w:r>
-      <w:r>
-        <w:tab/>
-      </w:r>
-      <w:r>
-        <w:tab/>
-        <w:t xml:space="preserve">  </w:t>
-      </w:r>
-      <w:r>
-        <w:rPr>
-          <w:b/>
-        </w:rPr>
-        <w:t>Analista Funcional</w:t>
+        <w:t>Julio Leonardo Paredes</w:t>
       </w:r>
     </w:p>
     <w:p>
@@ -905,8 +1052,39 @@
         <w:pStyle w:val="Prrafodelista"/>
         <w:jc w:val="both"/>
       </w:pPr>
-      <w:bookmarkStart w:id="0" w:name="_GoBack"/>
-      <w:bookmarkEnd w:id="0"/>
+      <w:r>
+        <w:rPr>
+          <w:b/>
+        </w:rPr>
+        <w:t>Gestor de la Configuración</w:t>
+      </w:r>
+      <w:r>
+        <w:tab/>
+      </w:r>
+      <w:r>
+        <w:tab/>
+      </w:r>
+      <w:r>
+        <w:tab/>
+      </w:r>
+      <w:r>
+        <w:tab/>
+      </w:r>
+      <w:r>
+        <w:tab/>
+      </w:r>
+      <w:r>
+        <w:t xml:space="preserve">    </w:t>
+      </w:r>
+      <w:r>
+        <w:t xml:space="preserve">  </w:t>
+      </w:r>
+      <w:r>
+        <w:rPr>
+          <w:b/>
+        </w:rPr>
+        <w:t>Analista Funcional</w:t>
+      </w:r>
     </w:p>
     <w:p>
       <w:pPr>
@@ -991,6 +1169,13 @@
         <w:t xml:space="preserve">      </w:t>
       </w:r>
       <w:r>
+        <w:tab/>
+      </w:r>
+      <w:r>
+        <w:tab/>
+        <w:t xml:space="preserve">          </w:t>
+      </w:r>
+      <w:r>
         <w:rPr>
           <w:b/>
         </w:rPr>
@@ -1000,12 +1185,11 @@
         <w:tab/>
       </w:r>
     </w:p>
-    <w:p/>
     <w:sectPr>
       <w:headerReference w:type="default" r:id="rId7"/>
       <w:footerReference w:type="default" r:id="rId8"/>
       <w:pgSz w:w="12240" w:h="15840"/>
-      <w:pgMar w:top="1417" w:right="1701" w:bottom="1417" w:left="1701" w:header="708" w:footer="708" w:gutter="0"/>
+      <w:pgMar w:top="1417" w:right="1041" w:bottom="1417" w:left="1134" w:header="708" w:footer="708" w:gutter="0"/>
       <w:cols w:space="708"/>
       <w:docGrid w:linePitch="360"/>
     </w:sectPr>
@@ -1042,7 +1226,7 @@
 <w:ftr xmlns:wpc="http://schemas.microsoft.com/office/word/2010/wordprocessingCanvas" xmlns:mc="http://schemas.openxmlformats.org/markup-compatibility/2006" xmlns:o="urn:schemas-microsoft-com:office:office" xmlns:r="http://schemas.openxmlformats.org/officeDocument/2006/relationships" xmlns:m="http://schemas.openxmlformats.org/officeDocument/2006/math" xmlns:v="urn:schemas-microsoft-com:vml" xmlns:wp14="http://schemas.microsoft.com/office/word/2010/wordprocessingDrawing" xmlns:wp="http://schemas.openxmlformats.org/drawingml/2006/wordprocessingDrawing" xmlns:w10="urn:schemas-microsoft-com:office:word" xmlns:w="http://schemas.openxmlformats.org/wordprocessingml/2006/main" xmlns:w14="http://schemas.microsoft.com/office/word/2010/wordml" xmlns:w15="http://schemas.microsoft.com/office/word/2012/wordml" xmlns:wpg="http://schemas.microsoft.com/office/word/2010/wordprocessingGroup" xmlns:wpi="http://schemas.microsoft.com/office/word/2010/wordprocessingInk" xmlns:wne="http://schemas.microsoft.com/office/word/2006/wordml" xmlns:wps="http://schemas.microsoft.com/office/word/2010/wordprocessingShape" mc:Ignorable="w14 w15 wp14">
   <w:tbl>
     <w:tblPr>
-      <w:tblW w:w="8505" w:type="dxa"/>
+      <w:tblW w:w="10065" w:type="dxa"/>
       <w:tblInd w:w="-5" w:type="dxa"/>
       <w:tblBorders>
         <w:top w:val="single" w:sz="4" w:space="0" w:color="auto"/>
@@ -1062,7 +1246,7 @@
     <w:tblGrid>
       <w:gridCol w:w="1276"/>
       <w:gridCol w:w="5387"/>
-      <w:gridCol w:w="1842"/>
+      <w:gridCol w:w="3402"/>
     </w:tblGrid>
     <w:tr>
       <w:trPr>
@@ -1090,13 +1274,6 @@
               <w:sz w:val="18"/>
               <w:szCs w:val="18"/>
             </w:rPr>
-            <w:t>Rev. 1.0</w:t>
-          </w:r>
-          <w:r>
-            <w:rPr>
-              <w:sz w:val="18"/>
-              <w:szCs w:val="18"/>
-            </w:rPr>
             <w:tab/>
           </w:r>
         </w:p>
@@ -1153,7 +1330,7 @@
       </w:tc>
       <w:tc>
         <w:tcPr>
-          <w:tcW w:w="1842" w:type="dxa"/>
+          <w:tcW w:w="3402" w:type="dxa"/>
         </w:tcPr>
         <w:p>
           <w:pPr>
@@ -1378,7 +1555,7 @@
               <wp:inline distT="0" distB="0" distL="0" distR="0">
                 <wp:extent cx="925195" cy="659130"/>
                 <wp:effectExtent l="0" t="0" r="8255" b="7620"/>
-                <wp:docPr id="1" name="Imagen 1"/>
+                <wp:docPr id="16" name="Imagen 16"/>
                 <wp:cNvGraphicFramePr>
                   <a:graphicFrameLocks xmlns:a="http://schemas.openxmlformats.org/drawingml/2006/main" noChangeAspect="1"/>
                 </wp:cNvGraphicFramePr>
@@ -1926,6 +2103,7 @@
   </w:style>
   <w:style w:type="character" w:customStyle="1" w:styleId="EncabezadoCar">
     <w:name w:val="Encabezado Car"/>
+    <w:aliases w:val="encabezado Car,Header Char Car,h Car"/>
     <w:basedOn w:val="Fuentedeprrafopredeter"/>
     <w:link w:val="Encabezado"/>
     <w:rsid w:val="00DF3735"/>

</xml_diff>